<commit_message>
map items from data
</commit_message>
<xml_diff>
--- a/React lessons.docx
+++ b/React lessons.docx
@@ -684,6 +684,217 @@
                     <a:xfrm>
                       <a:off x="0" y="0"/>
                       <a:ext cx="5274310" cy="2370455"/>
+                    </a:xfrm>
+                    <a:prstGeom prst="rect">
+                      <a:avLst/>
+                    </a:prstGeom>
+                  </pic:spPr>
+                </pic:pic>
+              </a:graphicData>
+            </a:graphic>
+          </wp:inline>
+        </w:drawing>
+      </w:r>
+    </w:p>
+    <w:p>
+      <w:r>
+        <w:rPr>
+          <w:noProof/>
+        </w:rPr>
+        <w:lastRenderedPageBreak/>
+        <w:drawing>
+          <wp:inline distT="0" distB="0" distL="0" distR="0" wp14:anchorId="1F18ED09" wp14:editId="226EBBC3">
+            <wp:extent cx="5274310" cy="4528185"/>
+            <wp:effectExtent l="0" t="0" r="2540" b="5715"/>
+            <wp:docPr id="753436886" name="Picture 1" descr="A screenshot of a computer program&#10;&#10;Description automatically generated"/>
+            <wp:cNvGraphicFramePr>
+              <a:graphicFrameLocks xmlns:a="http://schemas.openxmlformats.org/drawingml/2006/main" noChangeAspect="1"/>
+            </wp:cNvGraphicFramePr>
+            <a:graphic xmlns:a="http://schemas.openxmlformats.org/drawingml/2006/main">
+              <a:graphicData uri="http://schemas.openxmlformats.org/drawingml/2006/picture">
+                <pic:pic xmlns:pic="http://schemas.openxmlformats.org/drawingml/2006/picture">
+                  <pic:nvPicPr>
+                    <pic:cNvPr id="753436886" name="Picture 1" descr="A screenshot of a computer program&#10;&#10;Description automatically generated"/>
+                    <pic:cNvPicPr/>
+                  </pic:nvPicPr>
+                  <pic:blipFill>
+                    <a:blip r:embed="rId19"/>
+                    <a:stretch>
+                      <a:fillRect/>
+                    </a:stretch>
+                  </pic:blipFill>
+                  <pic:spPr>
+                    <a:xfrm>
+                      <a:off x="0" y="0"/>
+                      <a:ext cx="5274310" cy="4528185"/>
+                    </a:xfrm>
+                    <a:prstGeom prst="rect">
+                      <a:avLst/>
+                    </a:prstGeom>
+                  </pic:spPr>
+                </pic:pic>
+              </a:graphicData>
+            </a:graphic>
+          </wp:inline>
+        </w:drawing>
+      </w:r>
+    </w:p>
+    <w:p>
+      <w:r>
+        <w:rPr>
+          <w:noProof/>
+        </w:rPr>
+        <w:drawing>
+          <wp:inline distT="0" distB="0" distL="0" distR="0" wp14:anchorId="33F14470" wp14:editId="7958181B">
+            <wp:extent cx="5274310" cy="2190750"/>
+            <wp:effectExtent l="0" t="0" r="2540" b="0"/>
+            <wp:docPr id="1063658220" name="Picture 1" descr="A screenshot of a computer&#10;&#10;Description automatically generated"/>
+            <wp:cNvGraphicFramePr>
+              <a:graphicFrameLocks xmlns:a="http://schemas.openxmlformats.org/drawingml/2006/main" noChangeAspect="1"/>
+            </wp:cNvGraphicFramePr>
+            <a:graphic xmlns:a="http://schemas.openxmlformats.org/drawingml/2006/main">
+              <a:graphicData uri="http://schemas.openxmlformats.org/drawingml/2006/picture">
+                <pic:pic xmlns:pic="http://schemas.openxmlformats.org/drawingml/2006/picture">
+                  <pic:nvPicPr>
+                    <pic:cNvPr id="1063658220" name="Picture 1" descr="A screenshot of a computer&#10;&#10;Description automatically generated"/>
+                    <pic:cNvPicPr/>
+                  </pic:nvPicPr>
+                  <pic:blipFill>
+                    <a:blip r:embed="rId20"/>
+                    <a:stretch>
+                      <a:fillRect/>
+                    </a:stretch>
+                  </pic:blipFill>
+                  <pic:spPr>
+                    <a:xfrm>
+                      <a:off x="0" y="0"/>
+                      <a:ext cx="5274310" cy="2190750"/>
+                    </a:xfrm>
+                    <a:prstGeom prst="rect">
+                      <a:avLst/>
+                    </a:prstGeom>
+                  </pic:spPr>
+                </pic:pic>
+              </a:graphicData>
+            </a:graphic>
+          </wp:inline>
+        </w:drawing>
+      </w:r>
+    </w:p>
+    <w:p>
+      <w:r>
+        <w:rPr>
+          <w:noProof/>
+        </w:rPr>
+        <w:lastRenderedPageBreak/>
+        <w:drawing>
+          <wp:inline distT="0" distB="0" distL="0" distR="0" wp14:anchorId="7503B777" wp14:editId="0E169EE5">
+            <wp:extent cx="5274310" cy="2970530"/>
+            <wp:effectExtent l="0" t="0" r="2540" b="1270"/>
+            <wp:docPr id="190976634" name="Picture 1" descr="A screenshot of a computer&#10;&#10;Description automatically generated"/>
+            <wp:cNvGraphicFramePr>
+              <a:graphicFrameLocks xmlns:a="http://schemas.openxmlformats.org/drawingml/2006/main" noChangeAspect="1"/>
+            </wp:cNvGraphicFramePr>
+            <a:graphic xmlns:a="http://schemas.openxmlformats.org/drawingml/2006/main">
+              <a:graphicData uri="http://schemas.openxmlformats.org/drawingml/2006/picture">
+                <pic:pic xmlns:pic="http://schemas.openxmlformats.org/drawingml/2006/picture">
+                  <pic:nvPicPr>
+                    <pic:cNvPr id="190976634" name="Picture 1" descr="A screenshot of a computer&#10;&#10;Description automatically generated"/>
+                    <pic:cNvPicPr/>
+                  </pic:nvPicPr>
+                  <pic:blipFill>
+                    <a:blip r:embed="rId21"/>
+                    <a:stretch>
+                      <a:fillRect/>
+                    </a:stretch>
+                  </pic:blipFill>
+                  <pic:spPr>
+                    <a:xfrm>
+                      <a:off x="0" y="0"/>
+                      <a:ext cx="5274310" cy="2970530"/>
+                    </a:xfrm>
+                    <a:prstGeom prst="rect">
+                      <a:avLst/>
+                    </a:prstGeom>
+                  </pic:spPr>
+                </pic:pic>
+              </a:graphicData>
+            </a:graphic>
+          </wp:inline>
+        </w:drawing>
+      </w:r>
+      <w:r>
+        <w:rPr>
+          <w:noProof/>
+        </w:rPr>
+        <w:drawing>
+          <wp:inline distT="0" distB="0" distL="0" distR="0" wp14:anchorId="345B385A" wp14:editId="031D31FA">
+            <wp:extent cx="5274310" cy="1849120"/>
+            <wp:effectExtent l="0" t="0" r="2540" b="0"/>
+            <wp:docPr id="2124576125" name="Picture 1" descr="A screenshot of a computer&#10;&#10;Description automatically generated"/>
+            <wp:cNvGraphicFramePr>
+              <a:graphicFrameLocks xmlns:a="http://schemas.openxmlformats.org/drawingml/2006/main" noChangeAspect="1"/>
+            </wp:cNvGraphicFramePr>
+            <a:graphic xmlns:a="http://schemas.openxmlformats.org/drawingml/2006/main">
+              <a:graphicData uri="http://schemas.openxmlformats.org/drawingml/2006/picture">
+                <pic:pic xmlns:pic="http://schemas.openxmlformats.org/drawingml/2006/picture">
+                  <pic:nvPicPr>
+                    <pic:cNvPr id="2124576125" name="Picture 1" descr="A screenshot of a computer&#10;&#10;Description automatically generated"/>
+                    <pic:cNvPicPr/>
+                  </pic:nvPicPr>
+                  <pic:blipFill>
+                    <a:blip r:embed="rId22"/>
+                    <a:stretch>
+                      <a:fillRect/>
+                    </a:stretch>
+                  </pic:blipFill>
+                  <pic:spPr>
+                    <a:xfrm>
+                      <a:off x="0" y="0"/>
+                      <a:ext cx="5274310" cy="1849120"/>
+                    </a:xfrm>
+                    <a:prstGeom prst="rect">
+                      <a:avLst/>
+                    </a:prstGeom>
+                  </pic:spPr>
+                </pic:pic>
+              </a:graphicData>
+            </a:graphic>
+          </wp:inline>
+        </w:drawing>
+      </w:r>
+    </w:p>
+    <w:p>
+      <w:r>
+        <w:rPr>
+          <w:noProof/>
+        </w:rPr>
+        <w:lastRenderedPageBreak/>
+        <w:drawing>
+          <wp:inline distT="0" distB="0" distL="0" distR="0" wp14:anchorId="5FF8529B" wp14:editId="7154E8C5">
+            <wp:extent cx="5274310" cy="5438140"/>
+            <wp:effectExtent l="0" t="0" r="2540" b="0"/>
+            <wp:docPr id="1646000409" name="Picture 1" descr="A screenshot of a computer program&#10;&#10;Description automatically generated"/>
+            <wp:cNvGraphicFramePr>
+              <a:graphicFrameLocks xmlns:a="http://schemas.openxmlformats.org/drawingml/2006/main" noChangeAspect="1"/>
+            </wp:cNvGraphicFramePr>
+            <a:graphic xmlns:a="http://schemas.openxmlformats.org/drawingml/2006/main">
+              <a:graphicData uri="http://schemas.openxmlformats.org/drawingml/2006/picture">
+                <pic:pic xmlns:pic="http://schemas.openxmlformats.org/drawingml/2006/picture">
+                  <pic:nvPicPr>
+                    <pic:cNvPr id="1646000409" name="Picture 1" descr="A screenshot of a computer program&#10;&#10;Description automatically generated"/>
+                    <pic:cNvPicPr/>
+                  </pic:nvPicPr>
+                  <pic:blipFill>
+                    <a:blip r:embed="rId23"/>
+                    <a:stretch>
+                      <a:fillRect/>
+                    </a:stretch>
+                  </pic:blipFill>
+                  <pic:spPr>
+                    <a:xfrm>
+                      <a:off x="0" y="0"/>
+                      <a:ext cx="5274310" cy="5438140"/>
                     </a:xfrm>
                     <a:prstGeom prst="rect">
                       <a:avLst/>

</xml_diff>

<commit_message>
Meme generator header & form
</commit_message>
<xml_diff>
--- a/React lessons.docx
+++ b/React lessons.docx
@@ -92,11 +92,6 @@
       </w:r>
     </w:p>
     <w:p>
-      <w:pPr>
-        <w:rPr>
-          <w:rFonts w:hint="eastAsia"/>
-        </w:rPr>
-      </w:pPr>
       <w:r>
         <w:rPr>
           <w:noProof/>
@@ -332,21 +327,7 @@
           <w:rFonts w:hint="eastAsia"/>
         </w:rPr>
         <w:lastRenderedPageBreak/>
-        <w:t>可以把element存成变量，在放到</w:t>
-      </w:r>
-      <w:proofErr w:type="spellStart"/>
-      <w:r>
-        <w:rPr>
-          <w:rFonts w:hint="eastAsia"/>
-        </w:rPr>
-        <w:t>ReactDOM</w:t>
-      </w:r>
-      <w:proofErr w:type="spellEnd"/>
-      <w:r>
-        <w:rPr>
-          <w:rFonts w:hint="eastAsia"/>
-        </w:rPr>
-        <w:t>里</w:t>
+        <w:t>可以把element存成变量，在放到ReactDOM里</w:t>
       </w:r>
     </w:p>
     <w:p>
@@ -609,11 +590,6 @@
       </w:r>
     </w:p>
     <w:p>
-      <w:pPr>
-        <w:rPr>
-          <w:rFonts w:hint="eastAsia"/>
-        </w:rPr>
-      </w:pPr>
       <w:r>
         <w:rPr>
           <w:noProof/>
@@ -908,11 +884,220 @@
       </w:r>
     </w:p>
     <w:p>
+      <w:r>
+        <w:rPr>
+          <w:noProof/>
+        </w:rPr>
+        <w:lastRenderedPageBreak/>
+        <w:drawing>
+          <wp:inline distT="0" distB="0" distL="0" distR="0" wp14:anchorId="1E018701" wp14:editId="5D43E89C">
+            <wp:extent cx="5274310" cy="3571240"/>
+            <wp:effectExtent l="0" t="0" r="2540" b="0"/>
+            <wp:docPr id="164961595" name="Picture 1" descr="A screenshot of a computer program&#10;&#10;Description automatically generated"/>
+            <wp:cNvGraphicFramePr>
+              <a:graphicFrameLocks xmlns:a="http://schemas.openxmlformats.org/drawingml/2006/main" noChangeAspect="1"/>
+            </wp:cNvGraphicFramePr>
+            <a:graphic xmlns:a="http://schemas.openxmlformats.org/drawingml/2006/main">
+              <a:graphicData uri="http://schemas.openxmlformats.org/drawingml/2006/picture">
+                <pic:pic xmlns:pic="http://schemas.openxmlformats.org/drawingml/2006/picture">
+                  <pic:nvPicPr>
+                    <pic:cNvPr id="164961595" name="Picture 1" descr="A screenshot of a computer program&#10;&#10;Description automatically generated"/>
+                    <pic:cNvPicPr/>
+                  </pic:nvPicPr>
+                  <pic:blipFill>
+                    <a:blip r:embed="rId24"/>
+                    <a:stretch>
+                      <a:fillRect/>
+                    </a:stretch>
+                  </pic:blipFill>
+                  <pic:spPr>
+                    <a:xfrm>
+                      <a:off x="0" y="0"/>
+                      <a:ext cx="5274310" cy="3571240"/>
+                    </a:xfrm>
+                    <a:prstGeom prst="rect">
+                      <a:avLst/>
+                    </a:prstGeom>
+                  </pic:spPr>
+                </pic:pic>
+              </a:graphicData>
+            </a:graphic>
+          </wp:inline>
+        </w:drawing>
+      </w:r>
+    </w:p>
+    <w:p>
+      <w:r>
+        <w:rPr>
+          <w:noProof/>
+        </w:rPr>
+        <w:drawing>
+          <wp:inline distT="0" distB="0" distL="0" distR="0" wp14:anchorId="7302742F" wp14:editId="79C591FC">
+            <wp:extent cx="5274310" cy="4909185"/>
+            <wp:effectExtent l="0" t="0" r="2540" b="5715"/>
+            <wp:docPr id="678970184" name="Picture 1" descr="A screenshot of a computer program&#10;&#10;Description automatically generated"/>
+            <wp:cNvGraphicFramePr>
+              <a:graphicFrameLocks xmlns:a="http://schemas.openxmlformats.org/drawingml/2006/main" noChangeAspect="1"/>
+            </wp:cNvGraphicFramePr>
+            <a:graphic xmlns:a="http://schemas.openxmlformats.org/drawingml/2006/main">
+              <a:graphicData uri="http://schemas.openxmlformats.org/drawingml/2006/picture">
+                <pic:pic xmlns:pic="http://schemas.openxmlformats.org/drawingml/2006/picture">
+                  <pic:nvPicPr>
+                    <pic:cNvPr id="678970184" name="Picture 1" descr="A screenshot of a computer program&#10;&#10;Description automatically generated"/>
+                    <pic:cNvPicPr/>
+                  </pic:nvPicPr>
+                  <pic:blipFill>
+                    <a:blip r:embed="rId25"/>
+                    <a:stretch>
+                      <a:fillRect/>
+                    </a:stretch>
+                  </pic:blipFill>
+                  <pic:spPr>
+                    <a:xfrm>
+                      <a:off x="0" y="0"/>
+                      <a:ext cx="5274310" cy="4909185"/>
+                    </a:xfrm>
+                    <a:prstGeom prst="rect">
+                      <a:avLst/>
+                    </a:prstGeom>
+                  </pic:spPr>
+                </pic:pic>
+              </a:graphicData>
+            </a:graphic>
+          </wp:inline>
+        </w:drawing>
+      </w:r>
+      <w:r>
+        <w:rPr>
+          <w:noProof/>
+        </w:rPr>
+        <w:lastRenderedPageBreak/>
+        <w:drawing>
+          <wp:inline distT="0" distB="0" distL="0" distR="0" wp14:anchorId="0C2C674C" wp14:editId="4216E2A3">
+            <wp:extent cx="5274310" cy="4909185"/>
+            <wp:effectExtent l="0" t="0" r="2540" b="5715"/>
+            <wp:docPr id="1518897653" name="Picture 1" descr="A screen shot of a computer&#10;&#10;Description automatically generated"/>
+            <wp:cNvGraphicFramePr>
+              <a:graphicFrameLocks xmlns:a="http://schemas.openxmlformats.org/drawingml/2006/main" noChangeAspect="1"/>
+            </wp:cNvGraphicFramePr>
+            <a:graphic xmlns:a="http://schemas.openxmlformats.org/drawingml/2006/main">
+              <a:graphicData uri="http://schemas.openxmlformats.org/drawingml/2006/picture">
+                <pic:pic xmlns:pic="http://schemas.openxmlformats.org/drawingml/2006/picture">
+                  <pic:nvPicPr>
+                    <pic:cNvPr id="1518897653" name="Picture 1" descr="A screen shot of a computer&#10;&#10;Description automatically generated"/>
+                    <pic:cNvPicPr/>
+                  </pic:nvPicPr>
+                  <pic:blipFill>
+                    <a:blip r:embed="rId26"/>
+                    <a:stretch>
+                      <a:fillRect/>
+                    </a:stretch>
+                  </pic:blipFill>
+                  <pic:spPr>
+                    <a:xfrm>
+                      <a:off x="0" y="0"/>
+                      <a:ext cx="5274310" cy="4909185"/>
+                    </a:xfrm>
+                    <a:prstGeom prst="rect">
+                      <a:avLst/>
+                    </a:prstGeom>
+                  </pic:spPr>
+                </pic:pic>
+              </a:graphicData>
+            </a:graphic>
+          </wp:inline>
+        </w:drawing>
+      </w:r>
+    </w:p>
+    <w:p>
+      <w:r>
+        <w:rPr>
+          <w:noProof/>
+        </w:rPr>
+        <w:drawing>
+          <wp:inline distT="0" distB="0" distL="0" distR="0" wp14:anchorId="7B1A491B" wp14:editId="60D56E02">
+            <wp:extent cx="5274310" cy="3202305"/>
+            <wp:effectExtent l="0" t="0" r="2540" b="0"/>
+            <wp:docPr id="239997875" name="Picture 1" descr="A screen shot of a computer program&#10;&#10;Description automatically generated"/>
+            <wp:cNvGraphicFramePr>
+              <a:graphicFrameLocks xmlns:a="http://schemas.openxmlformats.org/drawingml/2006/main" noChangeAspect="1"/>
+            </wp:cNvGraphicFramePr>
+            <a:graphic xmlns:a="http://schemas.openxmlformats.org/drawingml/2006/main">
+              <a:graphicData uri="http://schemas.openxmlformats.org/drawingml/2006/picture">
+                <pic:pic xmlns:pic="http://schemas.openxmlformats.org/drawingml/2006/picture">
+                  <pic:nvPicPr>
+                    <pic:cNvPr id="239997875" name="Picture 1" descr="A screen shot of a computer program&#10;&#10;Description automatically generated"/>
+                    <pic:cNvPicPr/>
+                  </pic:nvPicPr>
+                  <pic:blipFill>
+                    <a:blip r:embed="rId27"/>
+                    <a:stretch>
+                      <a:fillRect/>
+                    </a:stretch>
+                  </pic:blipFill>
+                  <pic:spPr>
+                    <a:xfrm>
+                      <a:off x="0" y="0"/>
+                      <a:ext cx="5274310" cy="3202305"/>
+                    </a:xfrm>
+                    <a:prstGeom prst="rect">
+                      <a:avLst/>
+                    </a:prstGeom>
+                  </pic:spPr>
+                </pic:pic>
+              </a:graphicData>
+            </a:graphic>
+          </wp:inline>
+        </w:drawing>
+      </w:r>
+    </w:p>
+    <w:p>
       <w:pPr>
         <w:rPr>
           <w:rFonts w:hint="eastAsia"/>
         </w:rPr>
       </w:pPr>
+      <w:r>
+        <w:rPr>
+          <w:noProof/>
+        </w:rPr>
+        <w:lastRenderedPageBreak/>
+        <w:drawing>
+          <wp:inline distT="0" distB="0" distL="0" distR="0" wp14:anchorId="58F7C594" wp14:editId="1231A491">
+            <wp:extent cx="5274310" cy="2535555"/>
+            <wp:effectExtent l="0" t="0" r="2540" b="0"/>
+            <wp:docPr id="1804119410" name="Picture 1" descr="A screenshot of a computer&#10;&#10;Description automatically generated"/>
+            <wp:cNvGraphicFramePr>
+              <a:graphicFrameLocks xmlns:a="http://schemas.openxmlformats.org/drawingml/2006/main" noChangeAspect="1"/>
+            </wp:cNvGraphicFramePr>
+            <a:graphic xmlns:a="http://schemas.openxmlformats.org/drawingml/2006/main">
+              <a:graphicData uri="http://schemas.openxmlformats.org/drawingml/2006/picture">
+                <pic:pic xmlns:pic="http://schemas.openxmlformats.org/drawingml/2006/picture">
+                  <pic:nvPicPr>
+                    <pic:cNvPr id="1804119410" name="Picture 1" descr="A screenshot of a computer&#10;&#10;Description automatically generated"/>
+                    <pic:cNvPicPr/>
+                  </pic:nvPicPr>
+                  <pic:blipFill>
+                    <a:blip r:embed="rId28"/>
+                    <a:stretch>
+                      <a:fillRect/>
+                    </a:stretch>
+                  </pic:blipFill>
+                  <pic:spPr>
+                    <a:xfrm>
+                      <a:off x="0" y="0"/>
+                      <a:ext cx="5274310" cy="2535555"/>
+                    </a:xfrm>
+                    <a:prstGeom prst="rect">
+                      <a:avLst/>
+                    </a:prstGeom>
+                  </pic:spPr>
+                </pic:pic>
+              </a:graphicData>
+            </a:graphic>
+          </wp:inline>
+        </w:drawing>
+      </w:r>
     </w:p>
     <w:sectPr>
       <w:pgSz w:w="11906" w:h="16838"/>

</xml_diff>